<commit_message>
finish interface and structure doc
</commit_message>
<xml_diff>
--- a/document/河南移动软件构架文档.docx
+++ b/document/河南移动软件构架文档.docx
@@ -6,9 +6,6 @@
       <w:pPr>
         <w:pStyle w:val="a4"/>
         <w:jc w:val="right"/>
-        <w:rPr>
-          <w:rFonts w:hint="eastAsia"/>
-        </w:rPr>
       </w:pPr>
       <w:r>
         <w:rPr>
@@ -278,9 +275,6 @@
           <w:p>
             <w:pPr>
               <w:pStyle w:val="Tabletext"/>
-              <w:rPr>
-                <w:rFonts w:hint="eastAsia"/>
-              </w:rPr>
             </w:pPr>
             <w:r>
               <w:rPr>
@@ -303,9 +297,6 @@
           <w:p>
             <w:pPr>
               <w:pStyle w:val="Tabletext"/>
-              <w:rPr>
-                <w:rFonts w:hint="eastAsia"/>
-              </w:rPr>
             </w:pPr>
           </w:p>
         </w:tc>
@@ -2046,15 +2037,26 @@
     <w:p>
       <w:pPr>
         <w:ind w:left="720"/>
-        <w:rPr>
-          <w:rFonts w:hint="eastAsia"/>
-        </w:rPr>
-      </w:pPr>
-      <w:r>
-        <w:rPr>
-          <w:rFonts w:hint="eastAsia"/>
-        </w:rPr>
-        <w:t>本文档将从构架方面对系统进行综合概述，其中会使用多种不同的构架视图来描述系统的各个方面。它用于记录并表述已对系统的构架方面作出的重要决策。</w:t>
+      </w:pPr>
+      <w:r>
+        <w:rPr>
+          <w:rFonts w:hint="eastAsia"/>
+        </w:rPr>
+        <w:t>本文档将从构架方面对系统进行综合概述，其中会使用多种不同的构架视图来描述系统的各个方面。它用于记录并表述已对系统的构架方面</w:t>
+      </w:r>
+      <w:proofErr w:type="gramStart"/>
+      <w:r>
+        <w:rPr>
+          <w:rFonts w:hint="eastAsia"/>
+        </w:rPr>
+        <w:t>作出</w:t>
+      </w:r>
+      <w:proofErr w:type="gramEnd"/>
+      <w:r>
+        <w:rPr>
+          <w:rFonts w:hint="eastAsia"/>
+        </w:rPr>
+        <w:t>的重要决策。</w:t>
       </w:r>
     </w:p>
     <w:p>
@@ -2073,9 +2075,6 @@
     <w:p>
       <w:pPr>
         <w:ind w:left="720"/>
-        <w:rPr>
-          <w:rFonts w:hint="eastAsia"/>
-        </w:rPr>
       </w:pPr>
       <w:r>
         <w:rPr>
@@ -2118,9 +2117,6 @@
     <w:p>
       <w:pPr>
         <w:ind w:left="720"/>
-        <w:rPr>
-          <w:rFonts w:hint="eastAsia"/>
-        </w:rPr>
       </w:pPr>
       <w:r>
         <w:rPr>
@@ -2145,9 +2141,6 @@
     <w:p>
       <w:pPr>
         <w:ind w:left="720"/>
-        <w:rPr>
-          <w:rFonts w:hint="eastAsia"/>
-        </w:rPr>
       </w:pPr>
       <w:r>
         <w:rPr>
@@ -2297,6 +2290,8 @@
         <w:pStyle w:val="2"/>
       </w:pPr>
       <w:bookmarkStart w:id="8" w:name="_Toc498832885"/>
+      <w:bookmarkStart w:id="9" w:name="_GoBack"/>
+      <w:bookmarkEnd w:id="9"/>
       <w:r>
         <w:rPr>
           <w:rFonts w:hint="eastAsia"/>
@@ -2361,11 +2356,6 @@
       </w:r>
     </w:p>
     <w:p>
-      <w:pPr>
-        <w:rPr>
-          <w:rFonts w:hint="eastAsia"/>
-        </w:rPr>
-      </w:pPr>
       <w:r>
         <w:tab/>
       </w:r>
@@ -2411,34 +2401,31 @@
         <w:pStyle w:val="1"/>
         <w:ind w:left="360" w:hanging="360"/>
       </w:pPr>
-      <w:bookmarkStart w:id="9" w:name="_Toc498832886"/>
+      <w:bookmarkStart w:id="10" w:name="_Toc498832886"/>
       <w:r>
         <w:rPr>
           <w:rFonts w:hint="eastAsia"/>
         </w:rPr>
         <w:t>逻辑视图</w:t>
       </w:r>
-      <w:bookmarkEnd w:id="9"/>
+      <w:bookmarkEnd w:id="10"/>
     </w:p>
     <w:p>
       <w:pPr>
         <w:pStyle w:val="2"/>
       </w:pPr>
-      <w:bookmarkStart w:id="10" w:name="_Toc498832887"/>
+      <w:bookmarkStart w:id="11" w:name="_Toc498832887"/>
       <w:r>
         <w:rPr>
           <w:rFonts w:hint="eastAsia"/>
         </w:rPr>
         <w:t>概述</w:t>
       </w:r>
-      <w:bookmarkEnd w:id="10"/>
+      <w:bookmarkEnd w:id="11"/>
     </w:p>
     <w:p>
       <w:pPr>
         <w:ind w:left="720"/>
-        <w:rPr>
-          <w:rFonts w:hint="eastAsia"/>
-        </w:rPr>
       </w:pPr>
       <w:r>
         <w:rPr>
@@ -2484,7 +2471,7 @@
       <w:pPr>
         <w:pStyle w:val="2"/>
       </w:pPr>
-      <w:bookmarkStart w:id="11" w:name="_Toc498832888"/>
+      <w:bookmarkStart w:id="12" w:name="_Toc498832888"/>
       <w:r>
         <w:rPr>
           <w:rFonts w:hint="eastAsia"/>
@@ -2492,7 +2479,7 @@
         <w:lastRenderedPageBreak/>
         <w:t>在构架方面具有重要意义的设计包</w:t>
       </w:r>
-      <w:bookmarkEnd w:id="11"/>
+      <w:bookmarkEnd w:id="12"/>
     </w:p>
     <w:p>
       <w:r>
@@ -2589,7 +2576,15 @@
         <w:t>，</w:t>
       </w:r>
       <w:r>
-        <w:t>对数据实体进行增删改查操作。</w:t>
+        <w:t>对数据实体进行</w:t>
+      </w:r>
+      <w:proofErr w:type="gramStart"/>
+      <w:r>
+        <w:t>增删改查操作</w:t>
+      </w:r>
+      <w:proofErr w:type="gramEnd"/>
+      <w:r>
+        <w:t>。</w:t>
       </w:r>
       <w:r>
         <w:rPr>
@@ -2621,9 +2616,6 @@
     <w:p>
       <w:pPr>
         <w:ind w:left="360"/>
-        <w:rPr>
-          <w:rFonts w:hint="eastAsia"/>
-        </w:rPr>
       </w:pPr>
       <w:r>
         <w:rPr>
@@ -2756,13 +2748,7 @@
         </w:drawing>
       </w:r>
     </w:p>
-    <w:p>
-      <w:pPr>
-        <w:rPr>
-          <w:rFonts w:hint="eastAsia"/>
-        </w:rPr>
-      </w:pPr>
-    </w:p>
+    <w:p/>
     <w:p>
       <w:pPr>
         <w:pStyle w:val="3"/>
@@ -2915,9 +2901,6 @@
     <w:p>
       <w:pPr>
         <w:ind w:left="360"/>
-        <w:rPr>
-          <w:rFonts w:hint="eastAsia"/>
-        </w:rPr>
       </w:pPr>
       <w:r>
         <w:rPr>
@@ -2961,21 +2944,18 @@
         <w:pStyle w:val="1"/>
         <w:ind w:left="360" w:hanging="360"/>
       </w:pPr>
-      <w:bookmarkStart w:id="12" w:name="_Toc498832890"/>
+      <w:bookmarkStart w:id="13" w:name="_Toc498832890"/>
       <w:r>
         <w:rPr>
           <w:rFonts w:hint="eastAsia"/>
         </w:rPr>
         <w:t>部署视图</w:t>
       </w:r>
-      <w:bookmarkEnd w:id="12"/>
+      <w:bookmarkEnd w:id="13"/>
     </w:p>
     <w:p>
       <w:pPr>
         <w:jc w:val="center"/>
-        <w:rPr>
-          <w:rFonts w:hint="eastAsia"/>
-        </w:rPr>
       </w:pPr>
       <w:r>
         <w:rPr>
@@ -3032,11 +3012,6 @@
       </w:r>
     </w:p>
     <w:p>
-      <w:pPr>
-        <w:rPr>
-          <w:rFonts w:hint="eastAsia"/>
-        </w:rPr>
-      </w:pPr>
       <w:r>
         <w:tab/>
       </w:r>
@@ -3062,13 +3037,7 @@
         <w:rPr>
           <w:rFonts w:hint="eastAsia"/>
         </w:rPr>
-        <w:t>，</w:t>
-      </w:r>
-      <w:r>
-        <w:rPr>
-          <w:rFonts w:hint="eastAsia"/>
-        </w:rPr>
-        <w:t>服务器</w:t>
+        <w:t>，服务器</w:t>
       </w:r>
       <w:r>
         <w:t>从</w:t>
@@ -3142,27 +3111,974 @@
         <w:pStyle w:val="1"/>
         <w:ind w:left="360" w:hanging="360"/>
       </w:pPr>
-      <w:bookmarkStart w:id="13" w:name="_Toc498832894"/>
-      <w:r>
-        <w:rPr>
-          <w:rFonts w:hint="eastAsia"/>
-        </w:rPr>
+      <w:bookmarkStart w:id="14" w:name="_Toc498832894"/>
+      <w:r>
+        <w:rPr>
+          <w:rFonts w:hint="eastAsia"/>
+        </w:rPr>
+        <w:lastRenderedPageBreak/>
         <w:t>数据视图</w:t>
       </w:r>
-      <w:bookmarkEnd w:id="13"/>
-    </w:p>
-    <w:p>
-      <w:pPr>
-        <w:rPr>
-          <w:rFonts w:hint="eastAsia"/>
-        </w:rPr>
-      </w:pPr>
-      <w:bookmarkStart w:id="14" w:name="_GoBack"/>
       <w:bookmarkEnd w:id="14"/>
     </w:p>
+    <w:p>
+      <w:r>
+        <w:rPr>
+          <w:noProof/>
+        </w:rPr>
+        <w:drawing>
+          <wp:inline distT="0" distB="0" distL="0" distR="0">
+            <wp:extent cx="5943600" cy="3178887"/>
+            <wp:effectExtent l="0" t="0" r="0" b="2540"/>
+            <wp:docPr id="3" name="图片 3" descr="E:\mobiledb\DB.png"/>
+            <wp:cNvGraphicFramePr>
+              <a:graphicFrameLocks xmlns:a="http://schemas.openxmlformats.org/drawingml/2006/main" noChangeAspect="1"/>
+            </wp:cNvGraphicFramePr>
+            <a:graphic xmlns:a="http://schemas.openxmlformats.org/drawingml/2006/main">
+              <a:graphicData uri="http://schemas.openxmlformats.org/drawingml/2006/picture">
+                <pic:pic xmlns:pic="http://schemas.openxmlformats.org/drawingml/2006/picture">
+                  <pic:nvPicPr>
+                    <pic:cNvPr id="0" name="Picture 1" descr="E:\mobiledb\DB.png"/>
+                    <pic:cNvPicPr>
+                      <a:picLocks noChangeAspect="1" noChangeArrowheads="1"/>
+                    </pic:cNvPicPr>
+                  </pic:nvPicPr>
+                  <pic:blipFill>
+                    <a:blip r:embed="rId12">
+                      <a:extLst>
+                        <a:ext uri="{28A0092B-C50C-407E-A947-70E740481C1C}">
+                          <a14:useLocalDpi xmlns:a14="http://schemas.microsoft.com/office/drawing/2010/main" val="0"/>
+                        </a:ext>
+                      </a:extLst>
+                    </a:blip>
+                    <a:srcRect/>
+                    <a:stretch>
+                      <a:fillRect/>
+                    </a:stretch>
+                  </pic:blipFill>
+                  <pic:spPr bwMode="auto">
+                    <a:xfrm>
+                      <a:off x="0" y="0"/>
+                      <a:ext cx="5943600" cy="3178887"/>
+                    </a:xfrm>
+                    <a:prstGeom prst="rect">
+                      <a:avLst/>
+                    </a:prstGeom>
+                    <a:noFill/>
+                    <a:ln>
+                      <a:noFill/>
+                    </a:ln>
+                  </pic:spPr>
+                </pic:pic>
+              </a:graphicData>
+            </a:graphic>
+          </wp:inline>
+        </w:drawing>
+      </w:r>
+    </w:p>
+    <w:p>
+      <w:pPr>
+        <w:pStyle w:val="2"/>
+      </w:pPr>
+      <w:r>
+        <w:rPr>
+          <w:rFonts w:hint="eastAsia"/>
+        </w:rPr>
+        <w:t>TRANSPORT</w:t>
+      </w:r>
+    </w:p>
+    <w:p>
+      <w:pPr>
+        <w:rPr>
+          <w:rFonts w:hint="eastAsia"/>
+        </w:rPr>
+      </w:pPr>
+      <w:r>
+        <w:t>记录申领单的运输状态</w:t>
+      </w:r>
+    </w:p>
+    <w:tbl>
+      <w:tblPr>
+        <w:tblStyle w:val="1-1"/>
+        <w:tblW w:w="0" w:type="auto"/>
+        <w:tblLook w:val="04A0" w:firstRow="1" w:lastRow="0" w:firstColumn="1" w:lastColumn="0" w:noHBand="0" w:noVBand="1"/>
+      </w:tblPr>
+      <w:tblGrid>
+        <w:gridCol w:w="3116"/>
+        <w:gridCol w:w="3117"/>
+        <w:gridCol w:w="3117"/>
+      </w:tblGrid>
+      <w:tr>
+        <w:trPr>
+          <w:cnfStyle w:val="100000000000" w:firstRow="1" w:lastRow="0" w:firstColumn="0" w:lastColumn="0" w:oddVBand="0" w:evenVBand="0" w:oddHBand="0" w:evenHBand="0" w:firstRowFirstColumn="0" w:firstRowLastColumn="0" w:lastRowFirstColumn="0" w:lastRowLastColumn="0"/>
+        </w:trPr>
+        <w:tc>
+          <w:tcPr>
+            <w:cnfStyle w:val="001000000000" w:firstRow="0" w:lastRow="0" w:firstColumn="1" w:lastColumn="0" w:oddVBand="0" w:evenVBand="0" w:oddHBand="0" w:evenHBand="0" w:firstRowFirstColumn="0" w:firstRowLastColumn="0" w:lastRowFirstColumn="0" w:lastRowLastColumn="0"/>
+            <w:tcW w:w="3116" w:type="dxa"/>
+          </w:tcPr>
+          <w:p>
+            <w:pPr>
+              <w:rPr>
+                <w:rFonts w:hint="eastAsia"/>
+              </w:rPr>
+            </w:pPr>
+            <w:r>
+              <w:rPr>
+                <w:rFonts w:hint="eastAsia"/>
+              </w:rPr>
+              <w:t>字段名</w:t>
+            </w:r>
+          </w:p>
+        </w:tc>
+        <w:tc>
+          <w:tcPr>
+            <w:tcW w:w="3117" w:type="dxa"/>
+          </w:tcPr>
+          <w:p>
+            <w:pPr>
+              <w:cnfStyle w:val="100000000000" w:firstRow="1" w:lastRow="0" w:firstColumn="0" w:lastColumn="0" w:oddVBand="0" w:evenVBand="0" w:oddHBand="0" w:evenHBand="0" w:firstRowFirstColumn="0" w:firstRowLastColumn="0" w:lastRowFirstColumn="0" w:lastRowLastColumn="0"/>
+              <w:rPr>
+                <w:rFonts w:hint="eastAsia"/>
+              </w:rPr>
+            </w:pPr>
+            <w:r>
+              <w:rPr>
+                <w:rFonts w:hint="eastAsia"/>
+              </w:rPr>
+              <w:t>类型</w:t>
+            </w:r>
+          </w:p>
+        </w:tc>
+        <w:tc>
+          <w:tcPr>
+            <w:tcW w:w="3117" w:type="dxa"/>
+          </w:tcPr>
+          <w:p>
+            <w:pPr>
+              <w:cnfStyle w:val="100000000000" w:firstRow="1" w:lastRow="0" w:firstColumn="0" w:lastColumn="0" w:oddVBand="0" w:evenVBand="0" w:oddHBand="0" w:evenHBand="0" w:firstRowFirstColumn="0" w:firstRowLastColumn="0" w:lastRowFirstColumn="0" w:lastRowLastColumn="0"/>
+              <w:rPr>
+                <w:rFonts w:hint="eastAsia"/>
+              </w:rPr>
+            </w:pPr>
+            <w:r>
+              <w:rPr>
+                <w:rFonts w:hint="eastAsia"/>
+              </w:rPr>
+              <w:t>描述</w:t>
+            </w:r>
+          </w:p>
+        </w:tc>
+      </w:tr>
+      <w:tr>
+        <w:tc>
+          <w:tcPr>
+            <w:cnfStyle w:val="001000000000" w:firstRow="0" w:lastRow="0" w:firstColumn="1" w:lastColumn="0" w:oddVBand="0" w:evenVBand="0" w:oddHBand="0" w:evenHBand="0" w:firstRowFirstColumn="0" w:firstRowLastColumn="0" w:lastRowFirstColumn="0" w:lastRowLastColumn="0"/>
+            <w:tcW w:w="3116" w:type="dxa"/>
+          </w:tcPr>
+          <w:p>
+            <w:pPr>
+              <w:rPr>
+                <w:rFonts w:hint="eastAsia"/>
+              </w:rPr>
+            </w:pPr>
+            <w:r>
+              <w:t>CHARGE</w:t>
+            </w:r>
+          </w:p>
+        </w:tc>
+        <w:tc>
+          <w:tcPr>
+            <w:tcW w:w="3117" w:type="dxa"/>
+          </w:tcPr>
+          <w:p>
+            <w:pPr>
+              <w:cnfStyle w:val="000000000000" w:firstRow="0" w:lastRow="0" w:firstColumn="0" w:lastColumn="0" w:oddVBand="0" w:evenVBand="0" w:oddHBand="0" w:evenHBand="0" w:firstRowFirstColumn="0" w:firstRowLastColumn="0" w:lastRowFirstColumn="0" w:lastRowLastColumn="0"/>
+              <w:rPr>
+                <w:rFonts w:hint="eastAsia"/>
+              </w:rPr>
+            </w:pPr>
+            <w:r>
+              <w:t>VARCHAR(10)</w:t>
+            </w:r>
+          </w:p>
+        </w:tc>
+        <w:tc>
+          <w:tcPr>
+            <w:tcW w:w="3117" w:type="dxa"/>
+          </w:tcPr>
+          <w:p>
+            <w:pPr>
+              <w:cnfStyle w:val="000000000000" w:firstRow="0" w:lastRow="0" w:firstColumn="0" w:lastColumn="0" w:oddVBand="0" w:evenVBand="0" w:oddHBand="0" w:evenHBand="0" w:firstRowFirstColumn="0" w:firstRowLastColumn="0" w:lastRowFirstColumn="0" w:lastRowLastColumn="0"/>
+              <w:rPr>
+                <w:rFonts w:hint="eastAsia"/>
+              </w:rPr>
+            </w:pPr>
+            <w:r>
+              <w:rPr>
+                <w:rFonts w:hint="eastAsia"/>
+              </w:rPr>
+              <w:t>负责人</w:t>
+            </w:r>
+          </w:p>
+        </w:tc>
+      </w:tr>
+      <w:tr>
+        <w:tc>
+          <w:tcPr>
+            <w:cnfStyle w:val="001000000000" w:firstRow="0" w:lastRow="0" w:firstColumn="1" w:lastColumn="0" w:oddVBand="0" w:evenVBand="0" w:oddHBand="0" w:evenHBand="0" w:firstRowFirstColumn="0" w:firstRowLastColumn="0" w:lastRowFirstColumn="0" w:lastRowLastColumn="0"/>
+            <w:tcW w:w="3116" w:type="dxa"/>
+          </w:tcPr>
+          <w:p>
+            <w:pPr>
+              <w:rPr>
+                <w:rFonts w:hint="eastAsia"/>
+              </w:rPr>
+            </w:pPr>
+            <w:r>
+              <w:t>TIME</w:t>
+            </w:r>
+          </w:p>
+        </w:tc>
+        <w:tc>
+          <w:tcPr>
+            <w:tcW w:w="3117" w:type="dxa"/>
+          </w:tcPr>
+          <w:p>
+            <w:pPr>
+              <w:cnfStyle w:val="000000000000" w:firstRow="0" w:lastRow="0" w:firstColumn="0" w:lastColumn="0" w:oddVBand="0" w:evenVBand="0" w:oddHBand="0" w:evenHBand="0" w:firstRowFirstColumn="0" w:firstRowLastColumn="0" w:lastRowFirstColumn="0" w:lastRowLastColumn="0"/>
+              <w:rPr>
+                <w:rFonts w:hint="eastAsia"/>
+              </w:rPr>
+            </w:pPr>
+            <w:r>
+              <w:t>TIMESTAMP(14)</w:t>
+            </w:r>
+          </w:p>
+        </w:tc>
+        <w:tc>
+          <w:tcPr>
+            <w:tcW w:w="3117" w:type="dxa"/>
+          </w:tcPr>
+          <w:p>
+            <w:pPr>
+              <w:cnfStyle w:val="000000000000" w:firstRow="0" w:lastRow="0" w:firstColumn="0" w:lastColumn="0" w:oddVBand="0" w:evenVBand="0" w:oddHBand="0" w:evenHBand="0" w:firstRowFirstColumn="0" w:firstRowLastColumn="0" w:lastRowFirstColumn="0" w:lastRowLastColumn="0"/>
+              <w:rPr>
+                <w:rFonts w:hint="eastAsia"/>
+              </w:rPr>
+            </w:pPr>
+            <w:r>
+              <w:rPr>
+                <w:rFonts w:hint="eastAsia"/>
+              </w:rPr>
+              <w:t>时间</w:t>
+            </w:r>
+          </w:p>
+        </w:tc>
+      </w:tr>
+      <w:tr>
+        <w:tc>
+          <w:tcPr>
+            <w:cnfStyle w:val="001000000000" w:firstRow="0" w:lastRow="0" w:firstColumn="1" w:lastColumn="0" w:oddVBand="0" w:evenVBand="0" w:oddHBand="0" w:evenHBand="0" w:firstRowFirstColumn="0" w:firstRowLastColumn="0" w:lastRowFirstColumn="0" w:lastRowLastColumn="0"/>
+            <w:tcW w:w="3116" w:type="dxa"/>
+          </w:tcPr>
+          <w:p>
+            <w:pPr>
+              <w:rPr>
+                <w:rFonts w:hint="eastAsia"/>
+              </w:rPr>
+            </w:pPr>
+            <w:r>
+              <w:t>POSITION</w:t>
+            </w:r>
+          </w:p>
+        </w:tc>
+        <w:tc>
+          <w:tcPr>
+            <w:tcW w:w="3117" w:type="dxa"/>
+          </w:tcPr>
+          <w:p>
+            <w:pPr>
+              <w:cnfStyle w:val="000000000000" w:firstRow="0" w:lastRow="0" w:firstColumn="0" w:lastColumn="0" w:oddVBand="0" w:evenVBand="0" w:oddHBand="0" w:evenHBand="0" w:firstRowFirstColumn="0" w:firstRowLastColumn="0" w:lastRowFirstColumn="0" w:lastRowLastColumn="0"/>
+              <w:rPr>
+                <w:rFonts w:hint="eastAsia"/>
+              </w:rPr>
+            </w:pPr>
+            <w:r>
+              <w:t>VARCHAR(45)</w:t>
+            </w:r>
+          </w:p>
+        </w:tc>
+        <w:tc>
+          <w:tcPr>
+            <w:tcW w:w="3117" w:type="dxa"/>
+          </w:tcPr>
+          <w:p>
+            <w:pPr>
+              <w:cnfStyle w:val="000000000000" w:firstRow="0" w:lastRow="0" w:firstColumn="0" w:lastColumn="0" w:oddVBand="0" w:evenVBand="0" w:oddHBand="0" w:evenHBand="0" w:firstRowFirstColumn="0" w:firstRowLastColumn="0" w:lastRowFirstColumn="0" w:lastRowLastColumn="0"/>
+              <w:rPr>
+                <w:rFonts w:hint="eastAsia"/>
+              </w:rPr>
+            </w:pPr>
+            <w:r>
+              <w:rPr>
+                <w:rFonts w:hint="eastAsia"/>
+              </w:rPr>
+              <w:t>地点</w:t>
+            </w:r>
+          </w:p>
+        </w:tc>
+      </w:tr>
+      <w:tr>
+        <w:tc>
+          <w:tcPr>
+            <w:cnfStyle w:val="001000000000" w:firstRow="0" w:lastRow="0" w:firstColumn="1" w:lastColumn="0" w:oddVBand="0" w:evenVBand="0" w:oddHBand="0" w:evenHBand="0" w:firstRowFirstColumn="0" w:firstRowLastColumn="0" w:lastRowFirstColumn="0" w:lastRowLastColumn="0"/>
+            <w:tcW w:w="3116" w:type="dxa"/>
+          </w:tcPr>
+          <w:p>
+            <w:pPr>
+              <w:rPr>
+                <w:rFonts w:hint="eastAsia"/>
+              </w:rPr>
+            </w:pPr>
+            <w:r>
+              <w:t>TYPE</w:t>
+            </w:r>
+          </w:p>
+        </w:tc>
+        <w:tc>
+          <w:tcPr>
+            <w:tcW w:w="3117" w:type="dxa"/>
+          </w:tcPr>
+          <w:p>
+            <w:pPr>
+              <w:cnfStyle w:val="000000000000" w:firstRow="0" w:lastRow="0" w:firstColumn="0" w:lastColumn="0" w:oddVBand="0" w:evenVBand="0" w:oddHBand="0" w:evenHBand="0" w:firstRowFirstColumn="0" w:firstRowLastColumn="0" w:lastRowFirstColumn="0" w:lastRowLastColumn="0"/>
+              <w:rPr>
+                <w:rFonts w:hint="eastAsia"/>
+              </w:rPr>
+            </w:pPr>
+            <w:r>
+              <w:t>INT</w:t>
+            </w:r>
+          </w:p>
+        </w:tc>
+        <w:tc>
+          <w:tcPr>
+            <w:tcW w:w="3117" w:type="dxa"/>
+          </w:tcPr>
+          <w:p>
+            <w:pPr>
+              <w:cnfStyle w:val="000000000000" w:firstRow="0" w:lastRow="0" w:firstColumn="0" w:lastColumn="0" w:oddVBand="0" w:evenVBand="0" w:oddHBand="0" w:evenHBand="0" w:firstRowFirstColumn="0" w:firstRowLastColumn="0" w:lastRowFirstColumn="0" w:lastRowLastColumn="0"/>
+              <w:rPr>
+                <w:rFonts w:hint="eastAsia"/>
+              </w:rPr>
+            </w:pPr>
+            <w:r>
+              <w:rPr>
+                <w:rFonts w:hint="eastAsia"/>
+              </w:rPr>
+              <w:t>地点类型(暂存点/施工点)</w:t>
+            </w:r>
+          </w:p>
+        </w:tc>
+      </w:tr>
+      <w:tr>
+        <w:tc>
+          <w:tcPr>
+            <w:cnfStyle w:val="001000000000" w:firstRow="0" w:lastRow="0" w:firstColumn="1" w:lastColumn="0" w:oddVBand="0" w:evenVBand="0" w:oddHBand="0" w:evenHBand="0" w:firstRowFirstColumn="0" w:firstRowLastColumn="0" w:lastRowFirstColumn="0" w:lastRowLastColumn="0"/>
+            <w:tcW w:w="3116" w:type="dxa"/>
+          </w:tcPr>
+          <w:p>
+            <w:pPr>
+              <w:rPr>
+                <w:rFonts w:hint="eastAsia"/>
+              </w:rPr>
+            </w:pPr>
+            <w:r>
+              <w:t>POS_APPLY_DOC_CODE</w:t>
+            </w:r>
+          </w:p>
+        </w:tc>
+        <w:tc>
+          <w:tcPr>
+            <w:tcW w:w="3117" w:type="dxa"/>
+          </w:tcPr>
+          <w:p>
+            <w:pPr>
+              <w:cnfStyle w:val="000000000000" w:firstRow="0" w:lastRow="0" w:firstColumn="0" w:lastColumn="0" w:oddVBand="0" w:evenVBand="0" w:oddHBand="0" w:evenHBand="0" w:firstRowFirstColumn="0" w:firstRowLastColumn="0" w:lastRowFirstColumn="0" w:lastRowLastColumn="0"/>
+              <w:rPr>
+                <w:rFonts w:hint="eastAsia"/>
+              </w:rPr>
+            </w:pPr>
+            <w:r>
+              <w:t>VARCHAR(30)</w:t>
+            </w:r>
+          </w:p>
+        </w:tc>
+        <w:tc>
+          <w:tcPr>
+            <w:tcW w:w="3117" w:type="dxa"/>
+          </w:tcPr>
+          <w:p>
+            <w:pPr>
+              <w:cnfStyle w:val="000000000000" w:firstRow="0" w:lastRow="0" w:firstColumn="0" w:lastColumn="0" w:oddVBand="0" w:evenVBand="0" w:oddHBand="0" w:evenHBand="0" w:firstRowFirstColumn="0" w:firstRowLastColumn="0" w:lastRowFirstColumn="0" w:lastRowLastColumn="0"/>
+              <w:rPr>
+                <w:rFonts w:hint="eastAsia"/>
+              </w:rPr>
+            </w:pPr>
+            <w:r>
+              <w:rPr>
+                <w:rFonts w:hint="eastAsia"/>
+              </w:rPr>
+              <w:t>申领单号</w:t>
+            </w:r>
+          </w:p>
+        </w:tc>
+      </w:tr>
+    </w:tbl>
+    <w:p>
+      <w:pPr>
+        <w:pStyle w:val="2"/>
+      </w:pPr>
+      <w:r>
+        <w:rPr>
+          <w:rFonts w:hint="eastAsia"/>
+        </w:rPr>
+        <w:t>LOG</w:t>
+      </w:r>
+    </w:p>
+    <w:p>
+      <w:pPr>
+        <w:rPr>
+          <w:rFonts w:hint="eastAsia"/>
+        </w:rPr>
+      </w:pPr>
+      <w:r>
+        <w:rPr>
+          <w:rFonts w:hint="eastAsia"/>
+        </w:rPr>
+        <w:t>记录</w:t>
+      </w:r>
+      <w:r>
+        <w:rPr>
+          <w:rFonts w:hint="eastAsia"/>
+        </w:rPr>
+        <w:t>操作的日志</w:t>
+      </w:r>
+    </w:p>
+    <w:tbl>
+      <w:tblPr>
+        <w:tblStyle w:val="1-1"/>
+        <w:tblW w:w="0" w:type="auto"/>
+        <w:tblLook w:val="04A0" w:firstRow="1" w:lastRow="0" w:firstColumn="1" w:lastColumn="0" w:noHBand="0" w:noVBand="1"/>
+      </w:tblPr>
+      <w:tblGrid>
+        <w:gridCol w:w="3116"/>
+        <w:gridCol w:w="3117"/>
+        <w:gridCol w:w="3117"/>
+      </w:tblGrid>
+      <w:tr>
+        <w:trPr>
+          <w:cnfStyle w:val="100000000000" w:firstRow="1" w:lastRow="0" w:firstColumn="0" w:lastColumn="0" w:oddVBand="0" w:evenVBand="0" w:oddHBand="0" w:evenHBand="0" w:firstRowFirstColumn="0" w:firstRowLastColumn="0" w:lastRowFirstColumn="0" w:lastRowLastColumn="0"/>
+        </w:trPr>
+        <w:tc>
+          <w:tcPr>
+            <w:cnfStyle w:val="001000000000" w:firstRow="0" w:lastRow="0" w:firstColumn="1" w:lastColumn="0" w:oddVBand="0" w:evenVBand="0" w:oddHBand="0" w:evenHBand="0" w:firstRowFirstColumn="0" w:firstRowLastColumn="0" w:lastRowFirstColumn="0" w:lastRowLastColumn="0"/>
+            <w:tcW w:w="3116" w:type="dxa"/>
+          </w:tcPr>
+          <w:p>
+            <w:pPr>
+              <w:rPr>
+                <w:rFonts w:hint="eastAsia"/>
+              </w:rPr>
+            </w:pPr>
+            <w:r>
+              <w:rPr>
+                <w:rFonts w:hint="eastAsia"/>
+              </w:rPr>
+              <w:t>字段名</w:t>
+            </w:r>
+          </w:p>
+        </w:tc>
+        <w:tc>
+          <w:tcPr>
+            <w:tcW w:w="3117" w:type="dxa"/>
+          </w:tcPr>
+          <w:p>
+            <w:pPr>
+              <w:cnfStyle w:val="100000000000" w:firstRow="1" w:lastRow="0" w:firstColumn="0" w:lastColumn="0" w:oddVBand="0" w:evenVBand="0" w:oddHBand="0" w:evenHBand="0" w:firstRowFirstColumn="0" w:firstRowLastColumn="0" w:lastRowFirstColumn="0" w:lastRowLastColumn="0"/>
+              <w:rPr>
+                <w:rFonts w:hint="eastAsia"/>
+              </w:rPr>
+            </w:pPr>
+            <w:r>
+              <w:rPr>
+                <w:rFonts w:hint="eastAsia"/>
+              </w:rPr>
+              <w:t>类型</w:t>
+            </w:r>
+          </w:p>
+        </w:tc>
+        <w:tc>
+          <w:tcPr>
+            <w:tcW w:w="3117" w:type="dxa"/>
+          </w:tcPr>
+          <w:p>
+            <w:pPr>
+              <w:cnfStyle w:val="100000000000" w:firstRow="1" w:lastRow="0" w:firstColumn="0" w:lastColumn="0" w:oddVBand="0" w:evenVBand="0" w:oddHBand="0" w:evenHBand="0" w:firstRowFirstColumn="0" w:firstRowLastColumn="0" w:lastRowFirstColumn="0" w:lastRowLastColumn="0"/>
+              <w:rPr>
+                <w:rFonts w:hint="eastAsia"/>
+              </w:rPr>
+            </w:pPr>
+            <w:r>
+              <w:rPr>
+                <w:rFonts w:hint="eastAsia"/>
+              </w:rPr>
+              <w:t>描述</w:t>
+            </w:r>
+          </w:p>
+        </w:tc>
+      </w:tr>
+      <w:tr>
+        <w:tc>
+          <w:tcPr>
+            <w:cnfStyle w:val="001000000000" w:firstRow="0" w:lastRow="0" w:firstColumn="1" w:lastColumn="0" w:oddVBand="0" w:evenVBand="0" w:oddHBand="0" w:evenHBand="0" w:firstRowFirstColumn="0" w:firstRowLastColumn="0" w:lastRowFirstColumn="0" w:lastRowLastColumn="0"/>
+            <w:tcW w:w="3116" w:type="dxa"/>
+          </w:tcPr>
+          <w:p>
+            <w:pPr>
+              <w:rPr>
+                <w:rFonts w:hint="eastAsia"/>
+              </w:rPr>
+            </w:pPr>
+            <w:r>
+              <w:t>TIME</w:t>
+            </w:r>
+          </w:p>
+        </w:tc>
+        <w:tc>
+          <w:tcPr>
+            <w:tcW w:w="3117" w:type="dxa"/>
+          </w:tcPr>
+          <w:p>
+            <w:pPr>
+              <w:cnfStyle w:val="000000000000" w:firstRow="0" w:lastRow="0" w:firstColumn="0" w:lastColumn="0" w:oddVBand="0" w:evenVBand="0" w:oddHBand="0" w:evenHBand="0" w:firstRowFirstColumn="0" w:firstRowLastColumn="0" w:lastRowFirstColumn="0" w:lastRowLastColumn="0"/>
+              <w:rPr>
+                <w:rFonts w:hint="eastAsia"/>
+              </w:rPr>
+            </w:pPr>
+            <w:r>
+              <w:t>TIMESTAMP(14)</w:t>
+            </w:r>
+          </w:p>
+        </w:tc>
+        <w:tc>
+          <w:tcPr>
+            <w:tcW w:w="3117" w:type="dxa"/>
+          </w:tcPr>
+          <w:p>
+            <w:pPr>
+              <w:cnfStyle w:val="000000000000" w:firstRow="0" w:lastRow="0" w:firstColumn="0" w:lastColumn="0" w:oddVBand="0" w:evenVBand="0" w:oddHBand="0" w:evenHBand="0" w:firstRowFirstColumn="0" w:firstRowLastColumn="0" w:lastRowFirstColumn="0" w:lastRowLastColumn="0"/>
+              <w:rPr>
+                <w:rFonts w:hint="eastAsia"/>
+              </w:rPr>
+            </w:pPr>
+            <w:r>
+              <w:rPr>
+                <w:rFonts w:hint="eastAsia"/>
+              </w:rPr>
+              <w:t>时间</w:t>
+            </w:r>
+          </w:p>
+        </w:tc>
+      </w:tr>
+      <w:tr>
+        <w:tc>
+          <w:tcPr>
+            <w:cnfStyle w:val="001000000000" w:firstRow="0" w:lastRow="0" w:firstColumn="1" w:lastColumn="0" w:oddVBand="0" w:evenVBand="0" w:oddHBand="0" w:evenHBand="0" w:firstRowFirstColumn="0" w:firstRowLastColumn="0" w:lastRowFirstColumn="0" w:lastRowLastColumn="0"/>
+            <w:tcW w:w="3116" w:type="dxa"/>
+          </w:tcPr>
+          <w:p>
+            <w:pPr>
+              <w:rPr>
+                <w:rFonts w:hint="eastAsia"/>
+              </w:rPr>
+            </w:pPr>
+            <w:r>
+              <w:t>OPERATION</w:t>
+            </w:r>
+          </w:p>
+        </w:tc>
+        <w:tc>
+          <w:tcPr>
+            <w:tcW w:w="3117" w:type="dxa"/>
+          </w:tcPr>
+          <w:p>
+            <w:pPr>
+              <w:cnfStyle w:val="000000000000" w:firstRow="0" w:lastRow="0" w:firstColumn="0" w:lastColumn="0" w:oddVBand="0" w:evenVBand="0" w:oddHBand="0" w:evenHBand="0" w:firstRowFirstColumn="0" w:firstRowLastColumn="0" w:lastRowFirstColumn="0" w:lastRowLastColumn="0"/>
+              <w:rPr>
+                <w:rFonts w:hint="eastAsia"/>
+              </w:rPr>
+            </w:pPr>
+            <w:r>
+              <w:t>VARCHAR(45)</w:t>
+            </w:r>
+          </w:p>
+        </w:tc>
+        <w:tc>
+          <w:tcPr>
+            <w:tcW w:w="3117" w:type="dxa"/>
+          </w:tcPr>
+          <w:p>
+            <w:pPr>
+              <w:cnfStyle w:val="000000000000" w:firstRow="0" w:lastRow="0" w:firstColumn="0" w:lastColumn="0" w:oddVBand="0" w:evenVBand="0" w:oddHBand="0" w:evenHBand="0" w:firstRowFirstColumn="0" w:firstRowLastColumn="0" w:lastRowFirstColumn="0" w:lastRowLastColumn="0"/>
+              <w:rPr>
+                <w:rFonts w:hint="eastAsia"/>
+              </w:rPr>
+            </w:pPr>
+            <w:r>
+              <w:rPr>
+                <w:rFonts w:hint="eastAsia"/>
+              </w:rPr>
+              <w:t>操作</w:t>
+            </w:r>
+          </w:p>
+        </w:tc>
+      </w:tr>
+      <w:tr>
+        <w:tc>
+          <w:tcPr>
+            <w:cnfStyle w:val="001000000000" w:firstRow="0" w:lastRow="0" w:firstColumn="1" w:lastColumn="0" w:oddVBand="0" w:evenVBand="0" w:oddHBand="0" w:evenHBand="0" w:firstRowFirstColumn="0" w:firstRowLastColumn="0" w:lastRowFirstColumn="0" w:lastRowLastColumn="0"/>
+            <w:tcW w:w="3116" w:type="dxa"/>
+          </w:tcPr>
+          <w:p>
+            <w:pPr>
+              <w:rPr>
+                <w:rFonts w:hint="eastAsia"/>
+              </w:rPr>
+            </w:pPr>
+            <w:r>
+              <w:rPr>
+                <w:rFonts w:hint="eastAsia"/>
+              </w:rPr>
+              <w:t>NOTE</w:t>
+            </w:r>
+          </w:p>
+        </w:tc>
+        <w:tc>
+          <w:tcPr>
+            <w:tcW w:w="3117" w:type="dxa"/>
+          </w:tcPr>
+          <w:p>
+            <w:pPr>
+              <w:cnfStyle w:val="000000000000" w:firstRow="0" w:lastRow="0" w:firstColumn="0" w:lastColumn="0" w:oddVBand="0" w:evenVBand="0" w:oddHBand="0" w:evenHBand="0" w:firstRowFirstColumn="0" w:firstRowLastColumn="0" w:lastRowFirstColumn="0" w:lastRowLastColumn="0"/>
+              <w:rPr>
+                <w:rFonts w:hint="eastAsia"/>
+              </w:rPr>
+            </w:pPr>
+            <w:r>
+              <w:t>VARCHAR(</w:t>
+            </w:r>
+            <w:r>
+              <w:t>10</w:t>
+            </w:r>
+            <w:r>
+              <w:t>0)</w:t>
+            </w:r>
+          </w:p>
+        </w:tc>
+        <w:tc>
+          <w:tcPr>
+            <w:tcW w:w="3117" w:type="dxa"/>
+          </w:tcPr>
+          <w:p>
+            <w:pPr>
+              <w:cnfStyle w:val="000000000000" w:firstRow="0" w:lastRow="0" w:firstColumn="0" w:lastColumn="0" w:oddVBand="0" w:evenVBand="0" w:oddHBand="0" w:evenHBand="0" w:firstRowFirstColumn="0" w:firstRowLastColumn="0" w:lastRowFirstColumn="0" w:lastRowLastColumn="0"/>
+              <w:rPr>
+                <w:rFonts w:hint="eastAsia"/>
+              </w:rPr>
+            </w:pPr>
+            <w:r>
+              <w:rPr>
+                <w:rFonts w:hint="eastAsia"/>
+              </w:rPr>
+              <w:t>备注</w:t>
+            </w:r>
+          </w:p>
+        </w:tc>
+      </w:tr>
+    </w:tbl>
+    <w:p/>
+    <w:p>
+      <w:pPr>
+        <w:pStyle w:val="2"/>
+      </w:pPr>
+      <w:r>
+        <w:t>ALLOCATION</w:t>
+      </w:r>
+    </w:p>
+    <w:p>
+      <w:r>
+        <w:t>记录货位信息</w:t>
+      </w:r>
+    </w:p>
+    <w:tbl>
+      <w:tblPr>
+        <w:tblStyle w:val="1-1"/>
+        <w:tblW w:w="0" w:type="auto"/>
+        <w:tblLook w:val="04A0" w:firstRow="1" w:lastRow="0" w:firstColumn="1" w:lastColumn="0" w:noHBand="0" w:noVBand="1"/>
+      </w:tblPr>
+      <w:tblGrid>
+        <w:gridCol w:w="3116"/>
+        <w:gridCol w:w="3117"/>
+        <w:gridCol w:w="3117"/>
+      </w:tblGrid>
+      <w:tr>
+        <w:trPr>
+          <w:cnfStyle w:val="100000000000" w:firstRow="1" w:lastRow="0" w:firstColumn="0" w:lastColumn="0" w:oddVBand="0" w:evenVBand="0" w:oddHBand="0" w:evenHBand="0" w:firstRowFirstColumn="0" w:firstRowLastColumn="0" w:lastRowFirstColumn="0" w:lastRowLastColumn="0"/>
+        </w:trPr>
+        <w:tc>
+          <w:tcPr>
+            <w:cnfStyle w:val="001000000000" w:firstRow="0" w:lastRow="0" w:firstColumn="1" w:lastColumn="0" w:oddVBand="0" w:evenVBand="0" w:oddHBand="0" w:evenHBand="0" w:firstRowFirstColumn="0" w:firstRowLastColumn="0" w:lastRowFirstColumn="0" w:lastRowLastColumn="0"/>
+            <w:tcW w:w="3116" w:type="dxa"/>
+          </w:tcPr>
+          <w:p>
+            <w:pPr>
+              <w:rPr>
+                <w:rFonts w:hint="eastAsia"/>
+              </w:rPr>
+            </w:pPr>
+            <w:r>
+              <w:rPr>
+                <w:rFonts w:hint="eastAsia"/>
+              </w:rPr>
+              <w:t>字段名</w:t>
+            </w:r>
+          </w:p>
+        </w:tc>
+        <w:tc>
+          <w:tcPr>
+            <w:tcW w:w="3117" w:type="dxa"/>
+          </w:tcPr>
+          <w:p>
+            <w:pPr>
+              <w:cnfStyle w:val="100000000000" w:firstRow="1" w:lastRow="0" w:firstColumn="0" w:lastColumn="0" w:oddVBand="0" w:evenVBand="0" w:oddHBand="0" w:evenHBand="0" w:firstRowFirstColumn="0" w:firstRowLastColumn="0" w:lastRowFirstColumn="0" w:lastRowLastColumn="0"/>
+              <w:rPr>
+                <w:rFonts w:hint="eastAsia"/>
+              </w:rPr>
+            </w:pPr>
+            <w:r>
+              <w:rPr>
+                <w:rFonts w:hint="eastAsia"/>
+              </w:rPr>
+              <w:t>类型</w:t>
+            </w:r>
+          </w:p>
+        </w:tc>
+        <w:tc>
+          <w:tcPr>
+            <w:tcW w:w="3117" w:type="dxa"/>
+          </w:tcPr>
+          <w:p>
+            <w:pPr>
+              <w:cnfStyle w:val="100000000000" w:firstRow="1" w:lastRow="0" w:firstColumn="0" w:lastColumn="0" w:oddVBand="0" w:evenVBand="0" w:oddHBand="0" w:evenHBand="0" w:firstRowFirstColumn="0" w:firstRowLastColumn="0" w:lastRowFirstColumn="0" w:lastRowLastColumn="0"/>
+              <w:rPr>
+                <w:rFonts w:hint="eastAsia"/>
+              </w:rPr>
+            </w:pPr>
+            <w:r>
+              <w:rPr>
+                <w:rFonts w:hint="eastAsia"/>
+              </w:rPr>
+              <w:t>描述</w:t>
+            </w:r>
+          </w:p>
+        </w:tc>
+      </w:tr>
+      <w:tr>
+        <w:tc>
+          <w:tcPr>
+            <w:cnfStyle w:val="001000000000" w:firstRow="0" w:lastRow="0" w:firstColumn="1" w:lastColumn="0" w:oddVBand="0" w:evenVBand="0" w:oddHBand="0" w:evenHBand="0" w:firstRowFirstColumn="0" w:firstRowLastColumn="0" w:lastRowFirstColumn="0" w:lastRowLastColumn="0"/>
+            <w:tcW w:w="3116" w:type="dxa"/>
+          </w:tcPr>
+          <w:p>
+            <w:pPr>
+              <w:rPr>
+                <w:rFonts w:hint="eastAsia"/>
+              </w:rPr>
+            </w:pPr>
+            <w:r>
+              <w:t>AREA</w:t>
+            </w:r>
+          </w:p>
+        </w:tc>
+        <w:tc>
+          <w:tcPr>
+            <w:tcW w:w="3117" w:type="dxa"/>
+          </w:tcPr>
+          <w:p>
+            <w:pPr>
+              <w:cnfStyle w:val="000000000000" w:firstRow="0" w:lastRow="0" w:firstColumn="0" w:lastColumn="0" w:oddVBand="0" w:evenVBand="0" w:oddHBand="0" w:evenHBand="0" w:firstRowFirstColumn="0" w:firstRowLastColumn="0" w:lastRowFirstColumn="0" w:lastRowLastColumn="0"/>
+              <w:rPr>
+                <w:rFonts w:hint="eastAsia"/>
+              </w:rPr>
+            </w:pPr>
+            <w:r>
+              <w:t>TIMESTAMP(14)</w:t>
+            </w:r>
+          </w:p>
+        </w:tc>
+        <w:tc>
+          <w:tcPr>
+            <w:tcW w:w="3117" w:type="dxa"/>
+          </w:tcPr>
+          <w:p>
+            <w:pPr>
+              <w:cnfStyle w:val="000000000000" w:firstRow="0" w:lastRow="0" w:firstColumn="0" w:lastColumn="0" w:oddVBand="0" w:evenVBand="0" w:oddHBand="0" w:evenHBand="0" w:firstRowFirstColumn="0" w:firstRowLastColumn="0" w:lastRowFirstColumn="0" w:lastRowLastColumn="0"/>
+              <w:rPr>
+                <w:rFonts w:hint="eastAsia"/>
+              </w:rPr>
+            </w:pPr>
+            <w:r>
+              <w:rPr>
+                <w:rFonts w:hint="eastAsia"/>
+              </w:rPr>
+              <w:t>区域</w:t>
+            </w:r>
+            <w:r>
+              <w:rPr>
+                <w:rFonts w:hint="eastAsia"/>
+              </w:rPr>
+              <w:t>，如A、B</w:t>
+            </w:r>
+          </w:p>
+        </w:tc>
+      </w:tr>
+      <w:tr>
+        <w:tc>
+          <w:tcPr>
+            <w:cnfStyle w:val="001000000000" w:firstRow="0" w:lastRow="0" w:firstColumn="1" w:lastColumn="0" w:oddVBand="0" w:evenVBand="0" w:oddHBand="0" w:evenHBand="0" w:firstRowFirstColumn="0" w:firstRowLastColumn="0" w:lastRowFirstColumn="0" w:lastRowLastColumn="0"/>
+            <w:tcW w:w="3116" w:type="dxa"/>
+          </w:tcPr>
+          <w:p>
+            <w:pPr>
+              <w:rPr>
+                <w:rFonts w:hint="eastAsia"/>
+              </w:rPr>
+            </w:pPr>
+            <w:r>
+              <w:t>LOCATION</w:t>
+            </w:r>
+          </w:p>
+        </w:tc>
+        <w:tc>
+          <w:tcPr>
+            <w:tcW w:w="3117" w:type="dxa"/>
+          </w:tcPr>
+          <w:p>
+            <w:pPr>
+              <w:cnfStyle w:val="000000000000" w:firstRow="0" w:lastRow="0" w:firstColumn="0" w:lastColumn="0" w:oddVBand="0" w:evenVBand="0" w:oddHBand="0" w:evenHBand="0" w:firstRowFirstColumn="0" w:firstRowLastColumn="0" w:lastRowFirstColumn="0" w:lastRowLastColumn="0"/>
+              <w:rPr>
+                <w:rFonts w:hint="eastAsia"/>
+              </w:rPr>
+            </w:pPr>
+            <w:r>
+              <w:rPr>
+                <w:rFonts w:hint="eastAsia"/>
+              </w:rPr>
+              <w:t>INT</w:t>
+            </w:r>
+          </w:p>
+        </w:tc>
+        <w:tc>
+          <w:tcPr>
+            <w:tcW w:w="3117" w:type="dxa"/>
+          </w:tcPr>
+          <w:p>
+            <w:pPr>
+              <w:cnfStyle w:val="000000000000" w:firstRow="0" w:lastRow="0" w:firstColumn="0" w:lastColumn="0" w:oddVBand="0" w:evenVBand="0" w:oddHBand="0" w:evenHBand="0" w:firstRowFirstColumn="0" w:firstRowLastColumn="0" w:lastRowFirstColumn="0" w:lastRowLastColumn="0"/>
+              <w:rPr>
+                <w:rFonts w:hint="eastAsia"/>
+              </w:rPr>
+            </w:pPr>
+            <w:r>
+              <w:rPr>
+                <w:rFonts w:hint="eastAsia"/>
+              </w:rPr>
+              <w:t>区域内标号，即货位信息</w:t>
+            </w:r>
+            <w:r>
+              <w:rPr>
+                <w:rFonts w:hint="eastAsia"/>
+              </w:rPr>
+              <w:t>1、2</w:t>
+            </w:r>
+          </w:p>
+        </w:tc>
+      </w:tr>
+      <w:tr>
+        <w:tc>
+          <w:tcPr>
+            <w:cnfStyle w:val="001000000000" w:firstRow="0" w:lastRow="0" w:firstColumn="1" w:lastColumn="0" w:oddVBand="0" w:evenVBand="0" w:oddHBand="0" w:evenHBand="0" w:firstRowFirstColumn="0" w:firstRowLastColumn="0" w:lastRowFirstColumn="0" w:lastRowLastColumn="0"/>
+            <w:tcW w:w="3116" w:type="dxa"/>
+          </w:tcPr>
+          <w:p>
+            <w:r>
+              <w:t>ID</w:t>
+            </w:r>
+          </w:p>
+        </w:tc>
+        <w:tc>
+          <w:tcPr>
+            <w:tcW w:w="3117" w:type="dxa"/>
+          </w:tcPr>
+          <w:p>
+            <w:pPr>
+              <w:cnfStyle w:val="000000000000" w:firstRow="0" w:lastRow="0" w:firstColumn="0" w:lastColumn="0" w:oddVBand="0" w:evenVBand="0" w:oddHBand="0" w:evenHBand="0" w:firstRowFirstColumn="0" w:firstRowLastColumn="0" w:lastRowFirstColumn="0" w:lastRowLastColumn="0"/>
+            </w:pPr>
+            <w:r>
+              <w:t>INT</w:t>
+            </w:r>
+          </w:p>
+        </w:tc>
+        <w:tc>
+          <w:tcPr>
+            <w:tcW w:w="3117" w:type="dxa"/>
+          </w:tcPr>
+          <w:p>
+            <w:pPr>
+              <w:cnfStyle w:val="000000000000" w:firstRow="0" w:lastRow="0" w:firstColumn="0" w:lastColumn="0" w:oddVBand="0" w:evenVBand="0" w:oddHBand="0" w:evenHBand="0" w:firstRowFirstColumn="0" w:firstRowLastColumn="0" w:lastRowFirstColumn="0" w:lastRowLastColumn="0"/>
+              <w:rPr>
+                <w:rFonts w:hint="eastAsia"/>
+              </w:rPr>
+            </w:pPr>
+            <w:r>
+              <w:rPr>
+                <w:rFonts w:hint="eastAsia"/>
+              </w:rPr>
+              <w:t>ID</w:t>
+            </w:r>
+          </w:p>
+        </w:tc>
+      </w:tr>
+    </w:tbl>
+    <w:p>
+      <w:pPr>
+        <w:pStyle w:val="2"/>
+      </w:pPr>
+      <w:r>
+        <w:t>CHECK</w:t>
+      </w:r>
+    </w:p>
+    <w:p>
+      <w:r>
+        <w:t>记录盘点结果</w:t>
+      </w:r>
+    </w:p>
+    <w:p/>
     <w:sectPr>
-      <w:headerReference w:type="default" r:id="rId12"/>
-      <w:footerReference w:type="default" r:id="rId13"/>
+      <w:headerReference w:type="default" r:id="rId13"/>
+      <w:footerReference w:type="default" r:id="rId14"/>
       <w:pgSz w:w="12240" w:h="15840" w:code="1"/>
       <w:pgMar w:top="1440" w:right="1440" w:bottom="1440" w:left="1440" w:header="720" w:footer="720" w:gutter="0"/>
       <w:cols w:space="720"/>
@@ -3365,7 +4281,7 @@
               <w:rFonts w:ascii="Times New Roman"/>
               <w:noProof/>
             </w:rPr>
-            <w:t>6</w:t>
+            <w:t>5</w:t>
           </w:r>
           <w:r>
             <w:rPr>
@@ -3412,7 +4328,7 @@
               <w:rStyle w:val="a8"/>
               <w:noProof/>
             </w:rPr>
-            <w:t>7</w:t>
+            <w:t>8</w:t>
           </w:r>
           <w:r>
             <w:rPr>
@@ -3742,7 +4658,7 @@
 
 <file path=word/numbering.xml><?xml version="1.0" encoding="utf-8"?>
 <w:numbering xmlns:wpc="http://schemas.microsoft.com/office/word/2010/wordprocessingCanvas" xmlns:mc="http://schemas.openxmlformats.org/markup-compatibility/2006" xmlns:o="urn:schemas-microsoft-com:office:office" xmlns:r="http://schemas.openxmlformats.org/officeDocument/2006/relationships" xmlns:m="http://schemas.openxmlformats.org/officeDocument/2006/math" xmlns:v="urn:schemas-microsoft-com:vml" xmlns:wp14="http://schemas.microsoft.com/office/word/2010/wordprocessingDrawing" xmlns:wp="http://schemas.openxmlformats.org/drawingml/2006/wordprocessingDrawing" xmlns:w10="urn:schemas-microsoft-com:office:word" xmlns:w="http://schemas.openxmlformats.org/wordprocessingml/2006/main" xmlns:w14="http://schemas.microsoft.com/office/word/2010/wordml" xmlns:w15="http://schemas.microsoft.com/office/word/2012/wordml" xmlns:wpg="http://schemas.microsoft.com/office/word/2010/wordprocessingGroup" xmlns:wpi="http://schemas.microsoft.com/office/word/2010/wordprocessingInk" xmlns:wne="http://schemas.microsoft.com/office/word/2006/wordml" xmlns:wps="http://schemas.microsoft.com/office/word/2010/wordprocessingShape" mc:Ignorable="w14 w15 wp14">
-  <w:abstractNum w:abstractNumId="0">
+  <w:abstractNum w:abstractNumId="0" w15:restartNumberingAfterBreak="0">
     <w:nsid w:val="FFFFFFFB"/>
     <w:multiLevelType w:val="multilevel"/>
     <w:tmpl w:val="FFFFFFFF"/>
@@ -3810,7 +4726,7 @@
       <w:lvlJc w:val="left"/>
     </w:lvl>
   </w:abstractNum>
-  <w:abstractNum w:abstractNumId="1">
+  <w:abstractNum w:abstractNumId="1" w15:restartNumberingAfterBreak="0">
     <w:nsid w:val="FFFFFFFE"/>
     <w:multiLevelType w:val="multilevel"/>
     <w:tmpl w:val="FFFFFFFF"/>
@@ -3860,7 +4776,7 @@
       <w:lvlJc w:val="left"/>
     </w:lvl>
   </w:abstractNum>
-  <w:abstractNum w:abstractNumId="2">
+  <w:abstractNum w:abstractNumId="2" w15:restartNumberingAfterBreak="0">
     <w:nsid w:val="00224753"/>
     <w:multiLevelType w:val="multilevel"/>
     <w:tmpl w:val="04090001"/>
@@ -3920,7 +4836,7 @@
       <w:lvlJc w:val="left"/>
     </w:lvl>
   </w:abstractNum>
-  <w:abstractNum w:abstractNumId="3">
+  <w:abstractNum w:abstractNumId="3" w15:restartNumberingAfterBreak="0">
     <w:nsid w:val="0A117094"/>
     <w:multiLevelType w:val="multilevel"/>
     <w:tmpl w:val="04090001"/>
@@ -3980,7 +4896,7 @@
       <w:lvlJc w:val="left"/>
     </w:lvl>
   </w:abstractNum>
-  <w:abstractNum w:abstractNumId="4">
+  <w:abstractNum w:abstractNumId="4" w15:restartNumberingAfterBreak="0">
     <w:nsid w:val="108B6592"/>
     <w:multiLevelType w:val="multilevel"/>
     <w:tmpl w:val="108B6592"/>
@@ -4093,7 +5009,7 @@
       </w:rPr>
     </w:lvl>
   </w:abstractNum>
-  <w:abstractNum w:abstractNumId="5">
+  <w:abstractNum w:abstractNumId="5" w15:restartNumberingAfterBreak="0">
     <w:nsid w:val="17CB6DC4"/>
     <w:multiLevelType w:val="multilevel"/>
     <w:tmpl w:val="04090001"/>
@@ -4153,7 +5069,7 @@
       <w:lvlJc w:val="left"/>
     </w:lvl>
   </w:abstractNum>
-  <w:abstractNum w:abstractNumId="6">
+  <w:abstractNum w:abstractNumId="6" w15:restartNumberingAfterBreak="0">
     <w:nsid w:val="22443AC4"/>
     <w:multiLevelType w:val="multilevel"/>
     <w:tmpl w:val="04090001"/>
@@ -4213,7 +5129,7 @@
       <w:lvlJc w:val="left"/>
     </w:lvl>
   </w:abstractNum>
-  <w:abstractNum w:abstractNumId="7">
+  <w:abstractNum w:abstractNumId="7" w15:restartNumberingAfterBreak="0">
     <w:nsid w:val="2D4B634E"/>
     <w:multiLevelType w:val="multilevel"/>
     <w:tmpl w:val="04090001"/>
@@ -4273,7 +5189,7 @@
       <w:lvlJc w:val="left"/>
     </w:lvl>
   </w:abstractNum>
-  <w:abstractNum w:abstractNumId="8">
+  <w:abstractNum w:abstractNumId="8" w15:restartNumberingAfterBreak="0">
     <w:nsid w:val="31DD2C45"/>
     <w:multiLevelType w:val="multilevel"/>
     <w:tmpl w:val="04090001"/>
@@ -4333,7 +5249,7 @@
       <w:lvlJc w:val="left"/>
     </w:lvl>
   </w:abstractNum>
-  <w:abstractNum w:abstractNumId="9">
+  <w:abstractNum w:abstractNumId="9" w15:restartNumberingAfterBreak="0">
     <w:nsid w:val="32982B51"/>
     <w:multiLevelType w:val="multilevel"/>
     <w:tmpl w:val="04090001"/>
@@ -4393,7 +5309,7 @@
       <w:lvlJc w:val="left"/>
     </w:lvl>
   </w:abstractNum>
-  <w:abstractNum w:abstractNumId="10">
+  <w:abstractNum w:abstractNumId="10" w15:restartNumberingAfterBreak="0">
     <w:nsid w:val="3375481C"/>
     <w:multiLevelType w:val="multilevel"/>
     <w:tmpl w:val="E6747DA6"/>
@@ -4453,7 +5369,7 @@
       <w:lvlJc w:val="left"/>
     </w:lvl>
   </w:abstractNum>
-  <w:abstractNum w:abstractNumId="11">
+  <w:abstractNum w:abstractNumId="11" w15:restartNumberingAfterBreak="0">
     <w:nsid w:val="369D5471"/>
     <w:multiLevelType w:val="multilevel"/>
     <w:tmpl w:val="04090001"/>
@@ -4513,7 +5429,7 @@
       <w:lvlJc w:val="left"/>
     </w:lvl>
   </w:abstractNum>
-  <w:abstractNum w:abstractNumId="12">
+  <w:abstractNum w:abstractNumId="12" w15:restartNumberingAfterBreak="0">
     <w:nsid w:val="42B97F7B"/>
     <w:multiLevelType w:val="multilevel"/>
     <w:tmpl w:val="04090001"/>
@@ -4573,7 +5489,7 @@
       <w:lvlJc w:val="left"/>
     </w:lvl>
   </w:abstractNum>
-  <w:abstractNum w:abstractNumId="13">
+  <w:abstractNum w:abstractNumId="13" w15:restartNumberingAfterBreak="0">
     <w:nsid w:val="49E170D0"/>
     <w:multiLevelType w:val="multilevel"/>
     <w:tmpl w:val="04090001"/>
@@ -4633,7 +5549,7 @@
       <w:lvlJc w:val="left"/>
     </w:lvl>
   </w:abstractNum>
-  <w:abstractNum w:abstractNumId="14">
+  <w:abstractNum w:abstractNumId="14" w15:restartNumberingAfterBreak="0">
     <w:nsid w:val="4F64732B"/>
     <w:multiLevelType w:val="multilevel"/>
     <w:tmpl w:val="04090001"/>
@@ -4693,7 +5609,7 @@
       <w:lvlJc w:val="left"/>
     </w:lvl>
   </w:abstractNum>
-  <w:abstractNum w:abstractNumId="15">
+  <w:abstractNum w:abstractNumId="15" w15:restartNumberingAfterBreak="0">
     <w:nsid w:val="52DF734E"/>
     <w:multiLevelType w:val="multilevel"/>
     <w:tmpl w:val="04090001"/>
@@ -4753,7 +5669,7 @@
       <w:lvlJc w:val="left"/>
     </w:lvl>
   </w:abstractNum>
-  <w:abstractNum w:abstractNumId="16">
+  <w:abstractNum w:abstractNumId="16" w15:restartNumberingAfterBreak="0">
     <w:nsid w:val="6D2F7D46"/>
     <w:multiLevelType w:val="multilevel"/>
     <w:tmpl w:val="04090001"/>
@@ -4813,7 +5729,7 @@
       <w:lvlJc w:val="left"/>
     </w:lvl>
   </w:abstractNum>
-  <w:abstractNum w:abstractNumId="17">
+  <w:abstractNum w:abstractNumId="17" w15:restartNumberingAfterBreak="0">
     <w:nsid w:val="71F21F2A"/>
     <w:multiLevelType w:val="multilevel"/>
     <w:tmpl w:val="04090001"/>
@@ -4873,7 +5789,7 @@
       <w:lvlJc w:val="left"/>
     </w:lvl>
   </w:abstractNum>
-  <w:abstractNum w:abstractNumId="18">
+  <w:abstractNum w:abstractNumId="18" w15:restartNumberingAfterBreak="0">
     <w:nsid w:val="722E0E68"/>
     <w:multiLevelType w:val="multilevel"/>
     <w:tmpl w:val="D834FF28"/>
@@ -4987,7 +5903,7 @@
       </w:pPr>
     </w:lvl>
   </w:abstractNum>
-  <w:abstractNum w:abstractNumId="19">
+  <w:abstractNum w:abstractNumId="19" w15:restartNumberingAfterBreak="0">
     <w:nsid w:val="743601FB"/>
     <w:multiLevelType w:val="multilevel"/>
     <w:tmpl w:val="04090001"/>
@@ -5047,7 +5963,7 @@
       <w:lvlJc w:val="left"/>
     </w:lvl>
   </w:abstractNum>
-  <w:abstractNum w:abstractNumId="20">
+  <w:abstractNum w:abstractNumId="20" w15:restartNumberingAfterBreak="0">
     <w:nsid w:val="756150CA"/>
     <w:multiLevelType w:val="multilevel"/>
     <w:tmpl w:val="04090001"/>
@@ -5107,7 +6023,7 @@
       <w:lvlJc w:val="left"/>
     </w:lvl>
   </w:abstractNum>
-  <w:abstractNum w:abstractNumId="21">
+  <w:abstractNum w:abstractNumId="21" w15:restartNumberingAfterBreak="0">
     <w:nsid w:val="7BE434D7"/>
     <w:multiLevelType w:val="multilevel"/>
     <w:tmpl w:val="04090001"/>
@@ -6297,6 +7213,76 @@
       <w:szCs w:val="21"/>
     </w:rPr>
   </w:style>
+  <w:style w:type="table" w:styleId="af1">
+    <w:name w:val="Table Grid"/>
+    <w:basedOn w:val="a1"/>
+    <w:uiPriority w:val="39"/>
+    <w:rsid w:val="00FA3718"/>
+    <w:tblPr>
+      <w:tblBorders>
+        <w:top w:val="single" w:sz="4" w:space="0" w:color="auto"/>
+        <w:left w:val="single" w:sz="4" w:space="0" w:color="auto"/>
+        <w:bottom w:val="single" w:sz="4" w:space="0" w:color="auto"/>
+        <w:right w:val="single" w:sz="4" w:space="0" w:color="auto"/>
+        <w:insideH w:val="single" w:sz="4" w:space="0" w:color="auto"/>
+        <w:insideV w:val="single" w:sz="4" w:space="0" w:color="auto"/>
+      </w:tblBorders>
+    </w:tblPr>
+  </w:style>
+  <w:style w:type="table" w:styleId="1-1">
+    <w:name w:val="Grid Table 1 Light Accent 1"/>
+    <w:basedOn w:val="a1"/>
+    <w:uiPriority w:val="46"/>
+    <w:rsid w:val="00FA3718"/>
+    <w:tblPr>
+      <w:tblStyleRowBandSize w:val="1"/>
+      <w:tblStyleColBandSize w:val="1"/>
+      <w:tblBorders>
+        <w:top w:val="single" w:sz="4" w:space="0" w:color="BDD6EE" w:themeColor="accent1" w:themeTint="66"/>
+        <w:left w:val="single" w:sz="4" w:space="0" w:color="BDD6EE" w:themeColor="accent1" w:themeTint="66"/>
+        <w:bottom w:val="single" w:sz="4" w:space="0" w:color="BDD6EE" w:themeColor="accent1" w:themeTint="66"/>
+        <w:right w:val="single" w:sz="4" w:space="0" w:color="BDD6EE" w:themeColor="accent1" w:themeTint="66"/>
+        <w:insideH w:val="single" w:sz="4" w:space="0" w:color="BDD6EE" w:themeColor="accent1" w:themeTint="66"/>
+        <w:insideV w:val="single" w:sz="4" w:space="0" w:color="BDD6EE" w:themeColor="accent1" w:themeTint="66"/>
+      </w:tblBorders>
+    </w:tblPr>
+    <w:tblStylePr w:type="firstRow">
+      <w:rPr>
+        <w:b/>
+        <w:bCs/>
+      </w:rPr>
+      <w:tblPr/>
+      <w:tcPr>
+        <w:tcBorders>
+          <w:bottom w:val="single" w:sz="12" w:space="0" w:color="9CC2E5" w:themeColor="accent1" w:themeTint="99"/>
+        </w:tcBorders>
+      </w:tcPr>
+    </w:tblStylePr>
+    <w:tblStylePr w:type="lastRow">
+      <w:rPr>
+        <w:b/>
+        <w:bCs/>
+      </w:rPr>
+      <w:tblPr/>
+      <w:tcPr>
+        <w:tcBorders>
+          <w:top w:val="double" w:sz="2" w:space="0" w:color="9CC2E5" w:themeColor="accent1" w:themeTint="99"/>
+        </w:tcBorders>
+      </w:tcPr>
+    </w:tblStylePr>
+    <w:tblStylePr w:type="firstCol">
+      <w:rPr>
+        <w:b/>
+        <w:bCs/>
+      </w:rPr>
+    </w:tblStylePr>
+    <w:tblStylePr w:type="lastCol">
+      <w:rPr>
+        <w:b/>
+        <w:bCs/>
+      </w:rPr>
+    </w:tblStylePr>
+  </w:style>
 </w:styles>
 </file>
 

</xml_diff>